<commit_message>
Addding a logger to output each steps
</commit_message>
<xml_diff>
--- a/TonicCertificateGenerator/WordTest.docx
+++ b/TonicCertificateGenerator/WordTest.docx
@@ -10,7 +10,13 @@
         <w:t xml:space="preserve"> </w:t>
       </w:r>
       <w:r>
-        <w:t>name</w:t>
+        <w:t>N</w:t>
+      </w:r>
+      <w:r>
+        <w:t>ame</w:t>
+      </w:r>
+      <w:r>
+        <w:t xml:space="preserve"> name</w:t>
       </w:r>
     </w:p>
     <w:sectPr>
@@ -422,13 +428,13 @@
     <w:name w:val="Normal"/>
     <w:qFormat/>
   </w:style>
-  <w:style w:type="character" w:default="1" w:styleId="DefaultParagraphFont">
+  <w:style w:type="character" w:default="1" w:styleId="Policepardfaut">
     <w:name w:val="Default Paragraph Font"/>
     <w:uiPriority w:val="1"/>
     <w:semiHidden/>
     <w:unhideWhenUsed/>
   </w:style>
-  <w:style w:type="table" w:default="1" w:styleId="TableNormal">
+  <w:style w:type="table" w:default="1" w:styleId="TableauNormal">
     <w:name w:val="Normal Table"/>
     <w:uiPriority w:val="99"/>
     <w:semiHidden/>
@@ -443,7 +449,7 @@
       </w:tblCellMar>
     </w:tblPr>
   </w:style>
-  <w:style w:type="numbering" w:default="1" w:styleId="NoList">
+  <w:style w:type="numbering" w:default="1" w:styleId="Aucuneliste">
     <w:name w:val="No List"/>
     <w:uiPriority w:val="99"/>
     <w:semiHidden/>

</xml_diff>